<commit_message>
add finished Etap A
</commit_message>
<xml_diff>
--- a/Etap A/Raport konfiguracji oprogramowania.docx
+++ b/Etap A/Raport konfiguracji oprogramowania.docx
@@ -437,7 +437,7 @@
                       <w:sz w:val="28"/>
                       <w:szCs w:val="28"/>
                     </w:rPr>
-                    <w:t xml:space="preserve">10.03.2025 11:24:28</w:t>
+                    <w:t xml:space="preserve">10.03.2025 21:43:01</w:t>
                   </w:r>
                 </w:p>
               </w:tc>
@@ -1017,7 +1017,7 @@
           <w:szCs w:val="20"/>
           <w:b/>
         </w:rPr>
-        <w:t xml:space="preserve">ê</w:t>
+        <w:t xml:space="preserve">ę</w:t>
       </w:r>
       <w:r>
         <w:rPr>
@@ -3713,7 +3713,7 @@
           <w:color w:val="000000"/>
         </w:rPr>
       </w:pPr>
-      <w:bookmarkStart w:id="7" w:name="WSTEP"/>
+      <w:bookmarkStart w:id="7" w:name="WSTÊP"/>
       <w:bookmarkStart w:id="8" w:name="BKM_8BF3D0CA_2FDC_4978_A702_BDF94A23C46E"/>
       <w:r>
         <w:rPr>
@@ -3758,7 +3758,7 @@
           <w:b/>
           <w:color w:val="000000"/>
         </w:rPr>
-        <w:t xml:space="preserve">ê</w:t>
+        <w:t xml:space="preserve">ę</w:t>
       </w:r>
       <w:r>
         <w:rPr>
@@ -3822,7 +3822,105 @@
           <w:szCs w:val="22"/>
           <w:color w:val="000000"/>
         </w:rPr>
-        <w:t xml:space="preserve">Niniejszy dokument stanowi element dokumentacji analitycznej, ...</w:t>
+        <w:t xml:space="preserve">Dokument zawiera opis procesu konfiguracji oprogramowania Enterprise Architect w ramach zadania nr 2 </w:t>
+      </w:r>
+      <w:r>
+        <w:rPr>
+          <w:rFonts w:ascii="Calibri" w:eastAsia="Calibri" w:hAnsi="Calibri" w:cs="Calibri"/>
+          <w:sz w:val="22"/>
+          <w:szCs w:val="22"/>
+          <w:color w:val="000000"/>
+        </w:rPr>
+        <w:t xml:space="preserve">etapu A. Przedstawia kolejne kroki konfiguracji, które zapewniaj</w:t>
+      </w:r>
+      <w:r>
+        <w:rPr>
+          <w:rFonts w:ascii="Calibri" w:eastAsia="Calibri" w:hAnsi="Calibri" w:cs="Calibri"/>
+          <w:sz w:val="22"/>
+          <w:szCs w:val="22"/>
+          <w:color w:val="000000"/>
+        </w:rPr>
+        <w:t xml:space="preserve">ą</w:t>
+      </w:r>
+      <w:r>
+        <w:rPr>
+          <w:rFonts w:ascii="Calibri" w:eastAsia="Calibri" w:hAnsi="Calibri" w:cs="Calibri"/>
+          <w:sz w:val="22"/>
+          <w:szCs w:val="22"/>
+          <w:color w:val="000000"/>
+        </w:rPr>
+        <w:t xml:space="preserve"> poprawne dzia</w:t>
+      </w:r>
+      <w:r>
+        <w:rPr>
+          <w:rFonts w:ascii="Calibri" w:eastAsia="Calibri" w:hAnsi="Calibri" w:cs="Calibri"/>
+          <w:sz w:val="22"/>
+          <w:szCs w:val="22"/>
+          <w:color w:val="000000"/>
+        </w:rPr>
+        <w:t xml:space="preserve">ł</w:t>
+      </w:r>
+      <w:r>
+        <w:rPr>
+          <w:rFonts w:ascii="Calibri" w:eastAsia="Calibri" w:hAnsi="Calibri" w:cs="Calibri"/>
+          <w:sz w:val="22"/>
+          <w:szCs w:val="22"/>
+          <w:color w:val="000000"/>
+        </w:rPr>
+        <w:t xml:space="preserve">anie narz</w:t>
+      </w:r>
+      <w:r>
+        <w:rPr>
+          <w:rFonts w:ascii="Calibri" w:eastAsia="Calibri" w:hAnsi="Calibri" w:cs="Calibri"/>
+          <w:sz w:val="22"/>
+          <w:szCs w:val="22"/>
+          <w:color w:val="000000"/>
+        </w:rPr>
+        <w:t xml:space="preserve">ę</w:t>
+      </w:r>
+      <w:r>
+        <w:rPr>
+          <w:rFonts w:ascii="Calibri" w:eastAsia="Calibri" w:hAnsi="Calibri" w:cs="Calibri"/>
+          <w:sz w:val="22"/>
+          <w:szCs w:val="22"/>
+          <w:color w:val="000000"/>
+        </w:rPr>
+        <w:t xml:space="preserve">dzia oraz </w:t>
+      </w:r>
+      <w:r>
+        <w:rPr>
+          <w:rFonts w:ascii="Calibri" w:eastAsia="Calibri" w:hAnsi="Calibri" w:cs="Calibri"/>
+          <w:sz w:val="22"/>
+          <w:szCs w:val="22"/>
+          <w:color w:val="000000"/>
+        </w:rPr>
+        <w:t xml:space="preserve">integracj</w:t>
+      </w:r>
+      <w:r>
+        <w:rPr>
+          <w:rFonts w:ascii="Calibri" w:eastAsia="Calibri" w:hAnsi="Calibri" w:cs="Calibri"/>
+          <w:sz w:val="22"/>
+          <w:szCs w:val="22"/>
+          <w:color w:val="000000"/>
+        </w:rPr>
+        <w:t xml:space="preserve">ę</w:t>
+      </w:r>
+      <w:r>
+        <w:rPr>
+          <w:rFonts w:ascii="Calibri" w:eastAsia="Calibri" w:hAnsi="Calibri" w:cs="Calibri"/>
+          <w:sz w:val="22"/>
+          <w:szCs w:val="22"/>
+          <w:color w:val="000000"/>
+        </w:rPr>
+        <w:t xml:space="preserve"> z systemem kontroli wersji.</w:t>
+      </w:r>
+      <w:r>
+        <w:rPr>
+          <w:rFonts w:ascii="Calibri" w:eastAsia="Calibri" w:hAnsi="Calibri" w:cs="Calibri"/>
+          <w:sz w:val="22"/>
+          <w:szCs w:val="22"/>
+          <w:color w:val="000000"/>
+        </w:rPr>
       </w:r>
     </w:p>
     <w:p>
@@ -4022,7 +4120,259 @@
           <w:szCs w:val="22"/>
           <w:color w:val="000000"/>
         </w:rPr>
-        <w:t xml:space="preserve">Informacje o dokumencie ...  </w:t>
+        <w:t xml:space="preserve">Dokument opisuje konfiguracj</w:t>
+      </w:r>
+      <w:r>
+        <w:rPr>
+          <w:rFonts w:ascii="Calibri" w:eastAsia="Calibri" w:hAnsi="Calibri" w:cs="Calibri"/>
+          <w:sz w:val="22"/>
+          <w:szCs w:val="22"/>
+          <w:color w:val="000000"/>
+        </w:rPr>
+        <w:t xml:space="preserve">ę</w:t>
+      </w:r>
+      <w:r>
+        <w:rPr>
+          <w:rFonts w:ascii="Calibri" w:eastAsia="Calibri" w:hAnsi="Calibri" w:cs="Calibri"/>
+          <w:sz w:val="22"/>
+          <w:szCs w:val="22"/>
+          <w:color w:val="000000"/>
+        </w:rPr>
+        <w:t xml:space="preserve"> oprogramowania Enterprise Architect, obejmuj</w:t>
+      </w:r>
+      <w:r>
+        <w:rPr>
+          <w:rFonts w:ascii="Calibri" w:eastAsia="Calibri" w:hAnsi="Calibri" w:cs="Calibri"/>
+          <w:sz w:val="22"/>
+          <w:szCs w:val="22"/>
+          <w:color w:val="000000"/>
+        </w:rPr>
+        <w:t xml:space="preserve">ą</w:t>
+      </w:r>
+      <w:r>
+        <w:rPr>
+          <w:rFonts w:ascii="Calibri" w:eastAsia="Calibri" w:hAnsi="Calibri" w:cs="Calibri"/>
+          <w:sz w:val="22"/>
+          <w:szCs w:val="22"/>
+          <w:color w:val="000000"/>
+        </w:rPr>
+        <w:t xml:space="preserve">c</w:t>
+      </w:r>
+      <w:r>
+        <w:rPr>
+          <w:rFonts w:ascii="Calibri" w:eastAsia="Calibri" w:hAnsi="Calibri" w:cs="Calibri"/>
+          <w:sz w:val="22"/>
+          <w:szCs w:val="22"/>
+          <w:color w:val="000000"/>
+        </w:rPr>
+        <w:t xml:space="preserve">ą</w:t>
+      </w:r>
+      <w:r>
+        <w:rPr>
+          <w:rFonts w:ascii="Calibri" w:eastAsia="Calibri" w:hAnsi="Calibri" w:cs="Calibri"/>
+          <w:sz w:val="22"/>
+          <w:szCs w:val="22"/>
+          <w:color w:val="000000"/>
+        </w:rPr>
+        <w:t xml:space="preserve"> instalacj</w:t>
+      </w:r>
+      <w:r>
+        <w:rPr>
+          <w:rFonts w:ascii="Calibri" w:eastAsia="Calibri" w:hAnsi="Calibri" w:cs="Calibri"/>
+          <w:sz w:val="22"/>
+          <w:szCs w:val="22"/>
+          <w:color w:val="000000"/>
+        </w:rPr>
+        <w:t xml:space="preserve">ę</w:t>
+      </w:r>
+      <w:r>
+        <w:rPr>
+          <w:rFonts w:ascii="Calibri" w:eastAsia="Calibri" w:hAnsi="Calibri" w:cs="Calibri"/>
+          <w:sz w:val="22"/>
+          <w:szCs w:val="22"/>
+          <w:color w:val="000000"/>
+        </w:rPr>
+        <w:t xml:space="preserve">, ustawienia </w:t>
+      </w:r>
+      <w:r>
+        <w:rPr>
+          <w:rFonts w:ascii="Calibri" w:eastAsia="Calibri" w:hAnsi="Calibri" w:cs="Calibri"/>
+          <w:sz w:val="22"/>
+          <w:szCs w:val="22"/>
+          <w:color w:val="000000"/>
+        </w:rPr>
+        <w:t xml:space="preserve">systemu kontroli wersji oraz konfiguracj</w:t>
+      </w:r>
+      <w:r>
+        <w:rPr>
+          <w:rFonts w:ascii="Calibri" w:eastAsia="Calibri" w:hAnsi="Calibri" w:cs="Calibri"/>
+          <w:sz w:val="22"/>
+          <w:szCs w:val="22"/>
+          <w:color w:val="000000"/>
+        </w:rPr>
+        <w:t xml:space="preserve">ę</w:t>
+      </w:r>
+      <w:r>
+        <w:rPr>
+          <w:rFonts w:ascii="Calibri" w:eastAsia="Calibri" w:hAnsi="Calibri" w:cs="Calibri"/>
+          <w:sz w:val="22"/>
+          <w:szCs w:val="22"/>
+          <w:color w:val="000000"/>
+        </w:rPr>
+        <w:t xml:space="preserve"> KeyStoreManager. Proces zosta</w:t>
+      </w:r>
+      <w:r>
+        <w:rPr>
+          <w:rFonts w:ascii="Calibri" w:eastAsia="Calibri" w:hAnsi="Calibri" w:cs="Calibri"/>
+          <w:sz w:val="22"/>
+          <w:szCs w:val="22"/>
+          <w:color w:val="000000"/>
+        </w:rPr>
+        <w:t xml:space="preserve">ł</w:t>
+      </w:r>
+      <w:r>
+        <w:rPr>
+          <w:rFonts w:ascii="Calibri" w:eastAsia="Calibri" w:hAnsi="Calibri" w:cs="Calibri"/>
+          <w:sz w:val="22"/>
+          <w:szCs w:val="22"/>
+          <w:color w:val="000000"/>
+        </w:rPr>
+        <w:t xml:space="preserve"> przeprowadzony zgodnie z </w:t>
+      </w:r>
+      <w:r>
+        <w:rPr>
+          <w:rFonts w:ascii="Calibri" w:eastAsia="Calibri" w:hAnsi="Calibri" w:cs="Calibri"/>
+          <w:sz w:val="22"/>
+          <w:szCs w:val="22"/>
+          <w:color w:val="000000"/>
+        </w:rPr>
+        <w:t xml:space="preserve">oficjalnymi zaleceniami producenta i uwzgl</w:t>
+      </w:r>
+      <w:r>
+        <w:rPr>
+          <w:rFonts w:ascii="Calibri" w:eastAsia="Calibri" w:hAnsi="Calibri" w:cs="Calibri"/>
+          <w:sz w:val="22"/>
+          <w:szCs w:val="22"/>
+          <w:color w:val="000000"/>
+        </w:rPr>
+        <w:t xml:space="preserve">ę</w:t>
+      </w:r>
+      <w:r>
+        <w:rPr>
+          <w:rFonts w:ascii="Calibri" w:eastAsia="Calibri" w:hAnsi="Calibri" w:cs="Calibri"/>
+          <w:sz w:val="22"/>
+          <w:szCs w:val="22"/>
+          <w:color w:val="000000"/>
+        </w:rPr>
+        <w:t xml:space="preserve">dnia mechanizmy zabezpieczaj</w:t>
+      </w:r>
+      <w:r>
+        <w:rPr>
+          <w:rFonts w:ascii="Calibri" w:eastAsia="Calibri" w:hAnsi="Calibri" w:cs="Calibri"/>
+          <w:sz w:val="22"/>
+          <w:szCs w:val="22"/>
+          <w:color w:val="000000"/>
+        </w:rPr>
+        <w:t xml:space="preserve">ą</w:t>
+      </w:r>
+      <w:r>
+        <w:rPr>
+          <w:rFonts w:ascii="Calibri" w:eastAsia="Calibri" w:hAnsi="Calibri" w:cs="Calibri"/>
+          <w:sz w:val="22"/>
+          <w:szCs w:val="22"/>
+          <w:color w:val="000000"/>
+        </w:rPr>
+        <w:t xml:space="preserve">ce, takie jak utworzenie punktu </w:t>
+      </w:r>
+      <w:r>
+        <w:rPr>
+          <w:rFonts w:ascii="Calibri" w:eastAsia="Calibri" w:hAnsi="Calibri" w:cs="Calibri"/>
+          <w:sz w:val="22"/>
+          <w:szCs w:val="22"/>
+          <w:color w:val="000000"/>
+        </w:rPr>
+        <w:t xml:space="preserve">kontrolnego. Repozytorium na platformie GitHub umo</w:t>
+      </w:r>
+      <w:r>
+        <w:rPr>
+          <w:rFonts w:ascii="Calibri" w:eastAsia="Calibri" w:hAnsi="Calibri" w:cs="Calibri"/>
+          <w:sz w:val="22"/>
+          <w:szCs w:val="22"/>
+          <w:color w:val="000000"/>
+        </w:rPr>
+        <w:t xml:space="preserve">ż</w:t>
+      </w:r>
+      <w:r>
+        <w:rPr>
+          <w:rFonts w:ascii="Calibri" w:eastAsia="Calibri" w:hAnsi="Calibri" w:cs="Calibri"/>
+          <w:sz w:val="22"/>
+          <w:szCs w:val="22"/>
+          <w:color w:val="000000"/>
+        </w:rPr>
+        <w:t xml:space="preserve">liwia zarz</w:t>
+      </w:r>
+      <w:r>
+        <w:rPr>
+          <w:rFonts w:ascii="Calibri" w:eastAsia="Calibri" w:hAnsi="Calibri" w:cs="Calibri"/>
+          <w:sz w:val="22"/>
+          <w:szCs w:val="22"/>
+          <w:color w:val="000000"/>
+        </w:rPr>
+        <w:t xml:space="preserve">ą</w:t>
+      </w:r>
+      <w:r>
+        <w:rPr>
+          <w:rFonts w:ascii="Calibri" w:eastAsia="Calibri" w:hAnsi="Calibri" w:cs="Calibri"/>
+          <w:sz w:val="22"/>
+          <w:szCs w:val="22"/>
+          <w:color w:val="000000"/>
+        </w:rPr>
+        <w:t xml:space="preserve">dzanie wersjami oraz wspó</w:t>
+      </w:r>
+      <w:r>
+        <w:rPr>
+          <w:rFonts w:ascii="Calibri" w:eastAsia="Calibri" w:hAnsi="Calibri" w:cs="Calibri"/>
+          <w:sz w:val="22"/>
+          <w:szCs w:val="22"/>
+          <w:color w:val="000000"/>
+        </w:rPr>
+        <w:t xml:space="preserve">ł</w:t>
+      </w:r>
+      <w:r>
+        <w:rPr>
+          <w:rFonts w:ascii="Calibri" w:eastAsia="Calibri" w:hAnsi="Calibri" w:cs="Calibri"/>
+          <w:sz w:val="22"/>
+          <w:szCs w:val="22"/>
+          <w:color w:val="000000"/>
+        </w:rPr>
+        <w:t xml:space="preserve">prac</w:t>
+      </w:r>
+      <w:r>
+        <w:rPr>
+          <w:rFonts w:ascii="Calibri" w:eastAsia="Calibri" w:hAnsi="Calibri" w:cs="Calibri"/>
+          <w:sz w:val="22"/>
+          <w:szCs w:val="22"/>
+          <w:color w:val="000000"/>
+        </w:rPr>
+        <w:t xml:space="preserve">ę</w:t>
+      </w:r>
+      <w:r>
+        <w:rPr>
+          <w:rFonts w:ascii="Calibri" w:eastAsia="Calibri" w:hAnsi="Calibri" w:cs="Calibri"/>
+          <w:sz w:val="22"/>
+          <w:szCs w:val="22"/>
+          <w:color w:val="000000"/>
+        </w:rPr>
+        <w:t xml:space="preserve"> w </w:t>
+      </w:r>
+      <w:r>
+        <w:rPr>
+          <w:rFonts w:ascii="Calibri" w:eastAsia="Calibri" w:hAnsi="Calibri" w:cs="Calibri"/>
+          <w:sz w:val="22"/>
+          <w:szCs w:val="22"/>
+          <w:color w:val="000000"/>
+        </w:rPr>
+        <w:t xml:space="preserve">zespole.  </w:t>
       </w:r>
       <w:bookmarkEnd w:id="11"/>
       <w:bookmarkEnd w:id="12"/>
@@ -4160,7 +4510,187 @@
           <w:szCs w:val="22"/>
           <w:color w:val="000000"/>
         </w:rPr>
-        <w:t xml:space="preserve">Przeznaczenie dokumentu ...  </w:t>
+        <w:t xml:space="preserve">Dokument jest przeznaczony dla osób konfiguruj</w:t>
+      </w:r>
+      <w:r>
+        <w:rPr>
+          <w:rFonts w:ascii="Calibri" w:eastAsia="Calibri" w:hAnsi="Calibri" w:cs="Calibri"/>
+          <w:sz w:val="22"/>
+          <w:szCs w:val="22"/>
+          <w:color w:val="000000"/>
+        </w:rPr>
+        <w:t xml:space="preserve">ą</w:t>
+      </w:r>
+      <w:r>
+        <w:rPr>
+          <w:rFonts w:ascii="Calibri" w:eastAsia="Calibri" w:hAnsi="Calibri" w:cs="Calibri"/>
+          <w:sz w:val="22"/>
+          <w:szCs w:val="22"/>
+          <w:color w:val="000000"/>
+        </w:rPr>
+        <w:t xml:space="preserve">cych Enterprise Architect w ramach projektu, w </w:t>
+      </w:r>
+      <w:r>
+        <w:rPr>
+          <w:rFonts w:ascii="Calibri" w:eastAsia="Calibri" w:hAnsi="Calibri" w:cs="Calibri"/>
+          <w:sz w:val="22"/>
+          <w:szCs w:val="22"/>
+          <w:color w:val="000000"/>
+        </w:rPr>
+        <w:t xml:space="preserve">szczególno</w:t>
+      </w:r>
+      <w:r>
+        <w:rPr>
+          <w:rFonts w:ascii="Calibri" w:eastAsia="Calibri" w:hAnsi="Calibri" w:cs="Calibri"/>
+          <w:sz w:val="22"/>
+          <w:szCs w:val="22"/>
+          <w:color w:val="000000"/>
+        </w:rPr>
+        <w:t xml:space="preserve">ś</w:t>
+      </w:r>
+      <w:r>
+        <w:rPr>
+          <w:rFonts w:ascii="Calibri" w:eastAsia="Calibri" w:hAnsi="Calibri" w:cs="Calibri"/>
+          <w:sz w:val="22"/>
+          <w:szCs w:val="22"/>
+          <w:color w:val="000000"/>
+        </w:rPr>
+        <w:t xml:space="preserve">ci dla cz</w:t>
+      </w:r>
+      <w:r>
+        <w:rPr>
+          <w:rFonts w:ascii="Calibri" w:eastAsia="Calibri" w:hAnsi="Calibri" w:cs="Calibri"/>
+          <w:sz w:val="22"/>
+          <w:szCs w:val="22"/>
+          <w:color w:val="000000"/>
+        </w:rPr>
+        <w:t xml:space="preserve">ł</w:t>
+      </w:r>
+      <w:r>
+        <w:rPr>
+          <w:rFonts w:ascii="Calibri" w:eastAsia="Calibri" w:hAnsi="Calibri" w:cs="Calibri"/>
+          <w:sz w:val="22"/>
+          <w:szCs w:val="22"/>
+          <w:color w:val="000000"/>
+        </w:rPr>
+        <w:t xml:space="preserve">onków zespo</w:t>
+      </w:r>
+      <w:r>
+        <w:rPr>
+          <w:rFonts w:ascii="Calibri" w:eastAsia="Calibri" w:hAnsi="Calibri" w:cs="Calibri"/>
+          <w:sz w:val="22"/>
+          <w:szCs w:val="22"/>
+          <w:color w:val="000000"/>
+        </w:rPr>
+        <w:t xml:space="preserve">ł</w:t>
+      </w:r>
+      <w:r>
+        <w:rPr>
+          <w:rFonts w:ascii="Calibri" w:eastAsia="Calibri" w:hAnsi="Calibri" w:cs="Calibri"/>
+          <w:sz w:val="22"/>
+          <w:szCs w:val="22"/>
+          <w:color w:val="000000"/>
+        </w:rPr>
+        <w:t xml:space="preserve">u programistycznego i administratorów systemu. Zawiera instrukcje </w:t>
+      </w:r>
+      <w:r>
+        <w:rPr>
+          <w:rFonts w:ascii="Calibri" w:eastAsia="Calibri" w:hAnsi="Calibri" w:cs="Calibri"/>
+          <w:sz w:val="22"/>
+          <w:szCs w:val="22"/>
+          <w:color w:val="000000"/>
+        </w:rPr>
+        <w:t xml:space="preserve">u</w:t>
+      </w:r>
+      <w:r>
+        <w:rPr>
+          <w:rFonts w:ascii="Calibri" w:eastAsia="Calibri" w:hAnsi="Calibri" w:cs="Calibri"/>
+          <w:sz w:val="22"/>
+          <w:szCs w:val="22"/>
+          <w:color w:val="000000"/>
+        </w:rPr>
+        <w:t xml:space="preserve">ł</w:t>
+      </w:r>
+      <w:r>
+        <w:rPr>
+          <w:rFonts w:ascii="Calibri" w:eastAsia="Calibri" w:hAnsi="Calibri" w:cs="Calibri"/>
+          <w:sz w:val="22"/>
+          <w:szCs w:val="22"/>
+          <w:color w:val="000000"/>
+        </w:rPr>
+        <w:t xml:space="preserve">atwiaj</w:t>
+      </w:r>
+      <w:r>
+        <w:rPr>
+          <w:rFonts w:ascii="Calibri" w:eastAsia="Calibri" w:hAnsi="Calibri" w:cs="Calibri"/>
+          <w:sz w:val="22"/>
+          <w:szCs w:val="22"/>
+          <w:color w:val="000000"/>
+        </w:rPr>
+        <w:t xml:space="preserve">ą</w:t>
+      </w:r>
+      <w:r>
+        <w:rPr>
+          <w:rFonts w:ascii="Calibri" w:eastAsia="Calibri" w:hAnsi="Calibri" w:cs="Calibri"/>
+          <w:sz w:val="22"/>
+          <w:szCs w:val="22"/>
+          <w:color w:val="000000"/>
+        </w:rPr>
+        <w:t xml:space="preserve">ce poprawne wdro</w:t>
+      </w:r>
+      <w:r>
+        <w:rPr>
+          <w:rFonts w:ascii="Calibri" w:eastAsia="Calibri" w:hAnsi="Calibri" w:cs="Calibri"/>
+          <w:sz w:val="22"/>
+          <w:szCs w:val="22"/>
+          <w:color w:val="000000"/>
+        </w:rPr>
+        <w:t xml:space="preserve">ż</w:t>
+      </w:r>
+      <w:r>
+        <w:rPr>
+          <w:rFonts w:ascii="Calibri" w:eastAsia="Calibri" w:hAnsi="Calibri" w:cs="Calibri"/>
+          <w:sz w:val="22"/>
+          <w:szCs w:val="22"/>
+          <w:color w:val="000000"/>
+        </w:rPr>
+        <w:t xml:space="preserve">enie narz</w:t>
+      </w:r>
+      <w:r>
+        <w:rPr>
+          <w:rFonts w:ascii="Calibri" w:eastAsia="Calibri" w:hAnsi="Calibri" w:cs="Calibri"/>
+          <w:sz w:val="22"/>
+          <w:szCs w:val="22"/>
+          <w:color w:val="000000"/>
+        </w:rPr>
+        <w:t xml:space="preserve">ę</w:t>
+      </w:r>
+      <w:r>
+        <w:rPr>
+          <w:rFonts w:ascii="Calibri" w:eastAsia="Calibri" w:hAnsi="Calibri" w:cs="Calibri"/>
+          <w:sz w:val="22"/>
+          <w:szCs w:val="22"/>
+          <w:color w:val="000000"/>
+        </w:rPr>
+        <w:t xml:space="preserve">dzia oraz integracj</w:t>
+      </w:r>
+      <w:r>
+        <w:rPr>
+          <w:rFonts w:ascii="Calibri" w:eastAsia="Calibri" w:hAnsi="Calibri" w:cs="Calibri"/>
+          <w:sz w:val="22"/>
+          <w:szCs w:val="22"/>
+          <w:color w:val="000000"/>
+        </w:rPr>
+        <w:t xml:space="preserve">ę</w:t>
+      </w:r>
+      <w:r>
+        <w:rPr>
+          <w:rFonts w:ascii="Calibri" w:eastAsia="Calibri" w:hAnsi="Calibri" w:cs="Calibri"/>
+          <w:sz w:val="22"/>
+          <w:szCs w:val="22"/>
+          <w:color w:val="000000"/>
+        </w:rPr>
+        <w:t xml:space="preserve"> z systemem kontroli wersji.  </w:t>
       </w:r>
       <w:bookmarkEnd w:id="15"/>
       <w:bookmarkEnd w:id="16"/>

</xml_diff>